<commit_message>
fixed everything i found wrong
</commit_message>
<xml_diff>
--- a/docassemble/RequestYourLeaseMN/data/templates/request_your_lease.docx
+++ b/docassemble/RequestYourLeaseMN/data/templates/request_your_lease.docx
@@ -33,6 +33,13 @@
     </w:p>
     <w:p>
       <w:pPr>
+        <w:rPr>
+          <w:rFonts w:ascii="Times New Roman" w:hAnsi="Times New Roman" w:cs="Times New Roman"/>
+        </w:rPr>
+      </w:pPr>
+    </w:p>
+    <w:p>
+      <w:pPr>
         <w:spacing w:line="276" w:lineRule="auto"/>
         <w:rPr>
           <w:rFonts w:ascii="Times New Roman" w:hAnsi="Times New Roman" w:cs="Times New Roman"/>
@@ -42,25 +49,81 @@
         <w:rPr>
           <w:rFonts w:ascii="Times New Roman" w:hAnsi="Times New Roman" w:cs="Times New Roman"/>
         </w:rPr>
-        <w:t>{% for person in landlord %}</w:t>
-      </w:r>
+        <w:t xml:space="preserve">{% for person in landlord %}{% if </w:t>
+      </w:r>
+      <w:proofErr w:type="spellStart"/>
+      <w:r>
+        <w:rPr>
+          <w:rFonts w:ascii="Times New Roman" w:hAnsi="Times New Roman" w:cs="Times New Roman"/>
+        </w:rPr>
+        <w:t>loop.first</w:t>
+      </w:r>
+      <w:proofErr w:type="spellEnd"/>
+      <w:r>
+        <w:rPr>
+          <w:rFonts w:ascii="Times New Roman" w:hAnsi="Times New Roman" w:cs="Times New Roman"/>
+        </w:rPr>
+        <w:t xml:space="preserve"> %}{{ </w:t>
+      </w:r>
+      <w:proofErr w:type="spellStart"/>
+      <w:r>
+        <w:rPr>
+          <w:rFonts w:ascii="Times New Roman" w:hAnsi="Times New Roman" w:cs="Times New Roman"/>
+        </w:rPr>
+        <w:t>person.name.first</w:t>
+      </w:r>
+      <w:proofErr w:type="spellEnd"/>
+      <w:r>
+        <w:rPr>
+          <w:rFonts w:ascii="Times New Roman" w:hAnsi="Times New Roman" w:cs="Times New Roman"/>
+        </w:rPr>
+        <w:t xml:space="preserve"> }}{% </w:t>
+      </w:r>
+      <w:proofErr w:type="spellStart"/>
+      <w:r>
+        <w:rPr>
+          <w:rFonts w:ascii="Times New Roman" w:hAnsi="Times New Roman" w:cs="Times New Roman"/>
+        </w:rPr>
+        <w:t>elif</w:t>
+      </w:r>
+      <w:proofErr w:type="spellEnd"/>
       <w:r>
         <w:rPr>
           <w:rFonts w:ascii="Times New Roman" w:hAnsi="Times New Roman" w:cs="Times New Roman"/>
         </w:rPr>
         <w:t xml:space="preserve"> </w:t>
       </w:r>
-      <w:r>
-        <w:rPr>
-          <w:rFonts w:ascii="Times New Roman" w:hAnsi="Times New Roman" w:cs="Times New Roman"/>
-        </w:rPr>
-        <w:t xml:space="preserve">{{ </w:t>
-      </w:r>
       <w:proofErr w:type="spellStart"/>
       <w:r>
         <w:rPr>
           <w:rFonts w:ascii="Times New Roman" w:hAnsi="Times New Roman" w:cs="Times New Roman"/>
         </w:rPr>
+        <w:t>loop.last</w:t>
+      </w:r>
+      <w:proofErr w:type="spellEnd"/>
+      <w:r>
+        <w:rPr>
+          <w:rFonts w:ascii="Times New Roman" w:hAnsi="Times New Roman" w:cs="Times New Roman"/>
+        </w:rPr>
+        <w:t xml:space="preserve"> %}</w:t>
+      </w:r>
+      <w:r>
+        <w:rPr>
+          <w:rFonts w:ascii="Times New Roman" w:hAnsi="Times New Roman" w:cs="Times New Roman"/>
+        </w:rPr>
+        <w:t xml:space="preserve"> </w:t>
+      </w:r>
+      <w:r>
+        <w:rPr>
+          <w:rFonts w:ascii="Times New Roman" w:hAnsi="Times New Roman" w:cs="Times New Roman"/>
+        </w:rPr>
+        <w:t xml:space="preserve">and {{ </w:t>
+      </w:r>
+      <w:proofErr w:type="spellStart"/>
+      <w:r>
+        <w:rPr>
+          <w:rFonts w:ascii="Times New Roman" w:hAnsi="Times New Roman" w:cs="Times New Roman"/>
+        </w:rPr>
         <w:t>person.name.first</w:t>
       </w:r>
       <w:proofErr w:type="spellEnd"/>
@@ -68,13 +131,225 @@
         <w:rPr>
           <w:rFonts w:ascii="Times New Roman" w:hAnsi="Times New Roman" w:cs="Times New Roman"/>
         </w:rPr>
-        <w:t xml:space="preserve"> }}{% if not </w:t>
+        <w:t xml:space="preserve"> }}{% else %}, {{ </w:t>
       </w:r>
       <w:proofErr w:type="spellStart"/>
       <w:r>
         <w:rPr>
           <w:rFonts w:ascii="Times New Roman" w:hAnsi="Times New Roman" w:cs="Times New Roman"/>
         </w:rPr>
+        <w:t>person.name.first</w:t>
+      </w:r>
+      <w:proofErr w:type="spellEnd"/>
+      <w:r>
+        <w:rPr>
+          <w:rFonts w:ascii="Times New Roman" w:hAnsi="Times New Roman" w:cs="Times New Roman"/>
+        </w:rPr>
+        <w:t xml:space="preserve"> }}{% endif %}{% </w:t>
+      </w:r>
+      <w:proofErr w:type="spellStart"/>
+      <w:r>
+        <w:rPr>
+          <w:rFonts w:ascii="Times New Roman" w:hAnsi="Times New Roman" w:cs="Times New Roman"/>
+        </w:rPr>
+        <w:t>endfor</w:t>
+      </w:r>
+      <w:proofErr w:type="spellEnd"/>
+      <w:r>
+        <w:rPr>
+          <w:rFonts w:ascii="Times New Roman" w:hAnsi="Times New Roman" w:cs="Times New Roman"/>
+        </w:rPr>
+        <w:t xml:space="preserve"> %}</w:t>
+      </w:r>
+    </w:p>
+    <w:p>
+      <w:pPr>
+        <w:spacing w:line="276" w:lineRule="auto"/>
+        <w:rPr>
+          <w:rFonts w:ascii="Times New Roman" w:hAnsi="Times New Roman" w:cs="Times New Roman"/>
+        </w:rPr>
+      </w:pPr>
+      <w:r>
+        <w:rPr>
+          <w:rFonts w:ascii="Times New Roman" w:hAnsi="Times New Roman" w:cs="Times New Roman"/>
+        </w:rPr>
+        <w:t>{{ landlord[0].</w:t>
+      </w:r>
+      <w:proofErr w:type="spellStart"/>
+      <w:r>
+        <w:rPr>
+          <w:rFonts w:ascii="Times New Roman" w:hAnsi="Times New Roman" w:cs="Times New Roman"/>
+        </w:rPr>
+        <w:t>address.line_one</w:t>
+      </w:r>
+      <w:proofErr w:type="spellEnd"/>
+      <w:r>
+        <w:rPr>
+          <w:rFonts w:ascii="Times New Roman" w:hAnsi="Times New Roman" w:cs="Times New Roman"/>
+        </w:rPr>
+        <w:t>() }}</w:t>
+      </w:r>
+    </w:p>
+    <w:p>
+      <w:pPr>
+        <w:spacing w:line="276" w:lineRule="auto"/>
+        <w:rPr>
+          <w:rFonts w:ascii="Times New Roman" w:hAnsi="Times New Roman" w:cs="Times New Roman"/>
+        </w:rPr>
+      </w:pPr>
+      <w:r>
+        <w:rPr>
+          <w:rFonts w:ascii="Times New Roman" w:hAnsi="Times New Roman" w:cs="Times New Roman"/>
+        </w:rPr>
+        <w:t>{{ landlord[0].</w:t>
+      </w:r>
+      <w:proofErr w:type="spellStart"/>
+      <w:r>
+        <w:rPr>
+          <w:rFonts w:ascii="Times New Roman" w:hAnsi="Times New Roman" w:cs="Times New Roman"/>
+        </w:rPr>
+        <w:t>address.line_two</w:t>
+      </w:r>
+      <w:proofErr w:type="spellEnd"/>
+      <w:r>
+        <w:rPr>
+          <w:rFonts w:ascii="Times New Roman" w:hAnsi="Times New Roman" w:cs="Times New Roman"/>
+        </w:rPr>
+        <w:t>() }}</w:t>
+      </w:r>
+    </w:p>
+    <w:p>
+      <w:pPr>
+        <w:spacing w:line="276" w:lineRule="auto"/>
+        <w:rPr>
+          <w:rFonts w:ascii="Times New Roman" w:hAnsi="Times New Roman" w:cs="Times New Roman"/>
+        </w:rPr>
+      </w:pPr>
+    </w:p>
+    <w:p>
+      <w:pPr>
+        <w:spacing w:line="276" w:lineRule="auto"/>
+        <w:rPr>
+          <w:rFonts w:ascii="Times New Roman" w:hAnsi="Times New Roman" w:cs="Times New Roman"/>
+        </w:rPr>
+      </w:pPr>
+    </w:p>
+    <w:p>
+      <w:pPr>
+        <w:spacing w:line="276" w:lineRule="auto"/>
+        <w:rPr>
+          <w:rFonts w:ascii="Times New Roman" w:hAnsi="Times New Roman" w:cs="Times New Roman"/>
+        </w:rPr>
+      </w:pPr>
+      <w:r>
+        <w:rPr>
+          <w:rFonts w:ascii="Times New Roman" w:hAnsi="Times New Roman" w:cs="Times New Roman"/>
+        </w:rPr>
+        <w:t xml:space="preserve">{% if </w:t>
+      </w:r>
+      <w:proofErr w:type="spellStart"/>
+      <w:r>
+        <w:rPr>
+          <w:rFonts w:ascii="Times New Roman" w:hAnsi="Times New Roman" w:cs="Times New Roman"/>
+        </w:rPr>
+        <w:t>users|length</w:t>
+      </w:r>
+      <w:proofErr w:type="spellEnd"/>
+      <w:r>
+        <w:rPr>
+          <w:rFonts w:ascii="Times New Roman" w:hAnsi="Times New Roman" w:cs="Times New Roman"/>
+        </w:rPr>
+        <w:t xml:space="preserve"> == 1 %}I, {{ users[0].</w:t>
+      </w:r>
+      <w:proofErr w:type="spellStart"/>
+      <w:r>
+        <w:rPr>
+          <w:rFonts w:ascii="Times New Roman" w:hAnsi="Times New Roman" w:cs="Times New Roman"/>
+        </w:rPr>
+        <w:t>name.full</w:t>
+      </w:r>
+      <w:proofErr w:type="spellEnd"/>
+      <w:r>
+        <w:rPr>
+          <w:rFonts w:ascii="Times New Roman" w:hAnsi="Times New Roman" w:cs="Times New Roman"/>
+        </w:rPr>
+        <w:t>() }}, reside at your property located at {{ users[0].</w:t>
+      </w:r>
+      <w:proofErr w:type="spellStart"/>
+      <w:r>
+        <w:rPr>
+          <w:rFonts w:ascii="Times New Roman" w:hAnsi="Times New Roman" w:cs="Times New Roman"/>
+        </w:rPr>
+        <w:t>address.on_one_line</w:t>
+      </w:r>
+      <w:proofErr w:type="spellEnd"/>
+      <w:r>
+        <w:rPr>
+          <w:rFonts w:ascii="Times New Roman" w:hAnsi="Times New Roman" w:cs="Times New Roman"/>
+        </w:rPr>
+        <w:t>() }}.</w:t>
+      </w:r>
+    </w:p>
+    <w:p>
+      <w:pPr>
+        <w:spacing w:line="276" w:lineRule="auto"/>
+        <w:rPr>
+          <w:rFonts w:ascii="Times New Roman" w:hAnsi="Times New Roman" w:cs="Times New Roman"/>
+        </w:rPr>
+      </w:pPr>
+      <w:r>
+        <w:rPr>
+          <w:rFonts w:ascii="Times New Roman" w:hAnsi="Times New Roman" w:cs="Times New Roman"/>
+        </w:rPr>
+        <w:t xml:space="preserve">{% else %}We, {% for person in users %}{% if </w:t>
+      </w:r>
+      <w:proofErr w:type="spellStart"/>
+      <w:r>
+        <w:rPr>
+          <w:rFonts w:ascii="Times New Roman" w:hAnsi="Times New Roman" w:cs="Times New Roman"/>
+        </w:rPr>
+        <w:t>loop.first</w:t>
+      </w:r>
+      <w:proofErr w:type="spellEnd"/>
+      <w:r>
+        <w:rPr>
+          <w:rFonts w:ascii="Times New Roman" w:hAnsi="Times New Roman" w:cs="Times New Roman"/>
+        </w:rPr>
+        <w:t xml:space="preserve"> %}{{ </w:t>
+      </w:r>
+      <w:proofErr w:type="spellStart"/>
+      <w:r>
+        <w:rPr>
+          <w:rFonts w:ascii="Times New Roman" w:hAnsi="Times New Roman" w:cs="Times New Roman"/>
+        </w:rPr>
+        <w:t>person.name.full</w:t>
+      </w:r>
+      <w:proofErr w:type="spellEnd"/>
+      <w:r>
+        <w:rPr>
+          <w:rFonts w:ascii="Times New Roman" w:hAnsi="Times New Roman" w:cs="Times New Roman"/>
+        </w:rPr>
+        <w:t xml:space="preserve">() }}{% </w:t>
+      </w:r>
+      <w:proofErr w:type="spellStart"/>
+      <w:r>
+        <w:rPr>
+          <w:rFonts w:ascii="Times New Roman" w:hAnsi="Times New Roman" w:cs="Times New Roman"/>
+        </w:rPr>
+        <w:t>elif</w:t>
+      </w:r>
+      <w:proofErr w:type="spellEnd"/>
+      <w:r>
+        <w:rPr>
+          <w:rFonts w:ascii="Times New Roman" w:hAnsi="Times New Roman" w:cs="Times New Roman"/>
+        </w:rPr>
+        <w:t xml:space="preserve"> </w:t>
+      </w:r>
+      <w:proofErr w:type="spellStart"/>
+      <w:r>
+        <w:rPr>
+          <w:rFonts w:ascii="Times New Roman" w:hAnsi="Times New Roman" w:cs="Times New Roman"/>
+        </w:rPr>
         <w:t>loop.last</w:t>
       </w:r>
       <w:proofErr w:type="spellEnd"/>
@@ -82,25 +357,41 @@
         <w:rPr>
           <w:rFonts w:ascii="Times New Roman" w:hAnsi="Times New Roman" w:cs="Times New Roman"/>
         </w:rPr>
-        <w:t xml:space="preserve"> %}{% endif %}</w:t>
-      </w:r>
-      <w:r>
-        <w:rPr>
-          <w:rFonts w:ascii="Times New Roman" w:hAnsi="Times New Roman" w:cs="Times New Roman"/>
-        </w:rPr>
-        <w:t>,</w:t>
-      </w:r>
-      <w:r>
-        <w:rPr>
-          <w:rFonts w:ascii="Times New Roman" w:hAnsi="Times New Roman" w:cs="Times New Roman"/>
-        </w:rPr>
-        <w:t xml:space="preserve">{% </w:t>
+        <w:t xml:space="preserve"> %} and {{ </w:t>
       </w:r>
       <w:proofErr w:type="spellStart"/>
       <w:r>
         <w:rPr>
           <w:rFonts w:ascii="Times New Roman" w:hAnsi="Times New Roman" w:cs="Times New Roman"/>
         </w:rPr>
+        <w:t>person.name.full</w:t>
+      </w:r>
+      <w:proofErr w:type="spellEnd"/>
+      <w:r>
+        <w:rPr>
+          <w:rFonts w:ascii="Times New Roman" w:hAnsi="Times New Roman" w:cs="Times New Roman"/>
+        </w:rPr>
+        <w:t xml:space="preserve">() }}{% else %}, {{ </w:t>
+      </w:r>
+      <w:proofErr w:type="spellStart"/>
+      <w:r>
+        <w:rPr>
+          <w:rFonts w:ascii="Times New Roman" w:hAnsi="Times New Roman" w:cs="Times New Roman"/>
+        </w:rPr>
+        <w:t>person.name.full</w:t>
+      </w:r>
+      <w:proofErr w:type="spellEnd"/>
+      <w:r>
+        <w:rPr>
+          <w:rFonts w:ascii="Times New Roman" w:hAnsi="Times New Roman" w:cs="Times New Roman"/>
+        </w:rPr>
+        <w:t xml:space="preserve">() }}{% endif %}{% </w:t>
+      </w:r>
+      <w:proofErr w:type="spellStart"/>
+      <w:r>
+        <w:rPr>
+          <w:rFonts w:ascii="Times New Roman" w:hAnsi="Times New Roman" w:cs="Times New Roman"/>
+        </w:rPr>
         <w:t>endfor</w:t>
       </w:r>
       <w:proofErr w:type="spellEnd"/>
@@ -108,7 +399,33 @@
         <w:rPr>
           <w:rFonts w:ascii="Times New Roman" w:hAnsi="Times New Roman" w:cs="Times New Roman"/>
         </w:rPr>
-        <w:t xml:space="preserve"> %}</w:t>
+        <w:t xml:space="preserve"> %},</w:t>
+      </w:r>
+      <w:r>
+        <w:rPr>
+          <w:rFonts w:ascii="Times New Roman" w:hAnsi="Times New Roman" w:cs="Times New Roman"/>
+        </w:rPr>
+        <w:t xml:space="preserve"> </w:t>
+      </w:r>
+      <w:r>
+        <w:rPr>
+          <w:rFonts w:ascii="Times New Roman" w:hAnsi="Times New Roman" w:cs="Times New Roman"/>
+        </w:rPr>
+        <w:t>reside at your property located at {{ users[0].</w:t>
+      </w:r>
+      <w:proofErr w:type="spellStart"/>
+      <w:r>
+        <w:rPr>
+          <w:rFonts w:ascii="Times New Roman" w:hAnsi="Times New Roman" w:cs="Times New Roman"/>
+        </w:rPr>
+        <w:t>address.on_one_line</w:t>
+      </w:r>
+      <w:proofErr w:type="spellEnd"/>
+      <w:r>
+        <w:rPr>
+          <w:rFonts w:ascii="Times New Roman" w:hAnsi="Times New Roman" w:cs="Times New Roman"/>
+        </w:rPr>
+        <w:t>() }}.{% endif %}</w:t>
       </w:r>
     </w:p>
     <w:p>
@@ -118,6 +435,26 @@
           <w:rFonts w:ascii="Times New Roman" w:hAnsi="Times New Roman" w:cs="Times New Roman"/>
         </w:rPr>
       </w:pPr>
+      <w:r>
+        <w:rPr>
+          <w:rFonts w:ascii="Times New Roman" w:hAnsi="Times New Roman" w:cs="Times New Roman"/>
+        </w:rPr>
+        <w:t xml:space="preserve">{% if </w:t>
+      </w:r>
+      <w:proofErr w:type="spellStart"/>
+      <w:r>
+        <w:rPr>
+          <w:rFonts w:ascii="Times New Roman" w:hAnsi="Times New Roman" w:cs="Times New Roman"/>
+        </w:rPr>
+        <w:t>users|length</w:t>
+      </w:r>
+      <w:proofErr w:type="spellEnd"/>
+      <w:r>
+        <w:rPr>
+          <w:rFonts w:ascii="Times New Roman" w:hAnsi="Times New Roman" w:cs="Times New Roman"/>
+        </w:rPr>
+        <w:t xml:space="preserve"> == 1 %}I am writing to inform you that Minn. Stat. §504B.115 requires landlords to provide any tenant who occupies a dwelling unit, whose signature appears on the lease agreement, with a copy of the lease.</w:t>
+      </w:r>
     </w:p>
     <w:p>
       <w:pPr>
@@ -126,26 +463,6 @@
           <w:rFonts w:ascii="Times New Roman" w:hAnsi="Times New Roman" w:cs="Times New Roman"/>
         </w:rPr>
       </w:pPr>
-      <w:r>
-        <w:rPr>
-          <w:rFonts w:ascii="Times New Roman" w:hAnsi="Times New Roman" w:cs="Times New Roman"/>
-        </w:rPr>
-        <w:t>{{ landlord[0].</w:t>
-      </w:r>
-      <w:proofErr w:type="spellStart"/>
-      <w:r>
-        <w:rPr>
-          <w:rFonts w:ascii="Times New Roman" w:hAnsi="Times New Roman" w:cs="Times New Roman"/>
-        </w:rPr>
-        <w:t>address.line_one</w:t>
-      </w:r>
-      <w:proofErr w:type="spellEnd"/>
-      <w:r>
-        <w:rPr>
-          <w:rFonts w:ascii="Times New Roman" w:hAnsi="Times New Roman" w:cs="Times New Roman"/>
-        </w:rPr>
-        <w:t>() }}</w:t>
-      </w:r>
     </w:p>
     <w:p>
       <w:pPr>
@@ -158,21 +475,7 @@
         <w:rPr>
           <w:rFonts w:ascii="Times New Roman" w:hAnsi="Times New Roman" w:cs="Times New Roman"/>
         </w:rPr>
-        <w:t>{{ landlord[0].</w:t>
-      </w:r>
-      <w:proofErr w:type="spellStart"/>
-      <w:r>
-        <w:rPr>
-          <w:rFonts w:ascii="Times New Roman" w:hAnsi="Times New Roman" w:cs="Times New Roman"/>
-        </w:rPr>
-        <w:t>address.line_two</w:t>
-      </w:r>
-      <w:proofErr w:type="spellEnd"/>
-      <w:r>
-        <w:rPr>
-          <w:rFonts w:ascii="Times New Roman" w:hAnsi="Times New Roman" w:cs="Times New Roman"/>
-        </w:rPr>
-        <w:t>() }}</w:t>
+        <w:t>Pursuant to this statute, I am requesting a copy of my lease to be delivered within 5 days of this request.</w:t>
       </w:r>
     </w:p>
     <w:p>
@@ -182,6 +485,12 @@
           <w:rFonts w:ascii="Times New Roman" w:hAnsi="Times New Roman" w:cs="Times New Roman"/>
         </w:rPr>
       </w:pPr>
+      <w:r>
+        <w:rPr>
+          <w:rFonts w:ascii="Times New Roman" w:hAnsi="Times New Roman" w:cs="Times New Roman"/>
+        </w:rPr>
+        <w:t>{% else %}</w:t>
+      </w:r>
     </w:p>
     <w:p>
       <w:pPr>
@@ -194,27 +503,7 @@
         <w:rPr>
           <w:rFonts w:ascii="Times New Roman" w:hAnsi="Times New Roman" w:cs="Times New Roman"/>
         </w:rPr>
-        <w:t>I, {{ users[0].</w:t>
-      </w:r>
-      <w:proofErr w:type="spellStart"/>
-      <w:r>
-        <w:rPr>
-          <w:rFonts w:ascii="Times New Roman" w:hAnsi="Times New Roman" w:cs="Times New Roman"/>
-        </w:rPr>
-        <w:t>name.full</w:t>
-      </w:r>
-      <w:proofErr w:type="spellEnd"/>
-      <w:r>
-        <w:rPr>
-          <w:rFonts w:ascii="Times New Roman" w:hAnsi="Times New Roman" w:cs="Times New Roman"/>
-        </w:rPr>
-        <w:t>() }}, reside at your property located at {{ users[0].address.on_one_line() }}</w:t>
-      </w:r>
-      <w:r>
-        <w:rPr>
-          <w:rFonts w:ascii="Times New Roman" w:hAnsi="Times New Roman" w:cs="Times New Roman"/>
-        </w:rPr>
-        <w:t>.</w:t>
+        <w:t>We are writing to inform you that Minn. Stat. §504B.115 requires landlords to provide any tenant who occupies a dwelling unit, whose signature appears on the lease agreement, with a copy of the lease.</w:t>
       </w:r>
     </w:p>
     <w:p>
@@ -236,7 +525,7 @@
         <w:rPr>
           <w:rFonts w:ascii="Times New Roman" w:hAnsi="Times New Roman" w:cs="Times New Roman"/>
         </w:rPr>
-        <w:t xml:space="preserve">I am writing to inform you that Minn. Stat. §504B.115 requires landlords to provide any tenant who occupies a dwelling unit, whose signature appears on the lease agreement, with a copy of the lease. </w:t>
+        <w:t>Pursuant to this statute, we are requesting a copy of our lease to be delivered within 5 days of this request.</w:t>
       </w:r>
     </w:p>
     <w:p>
@@ -246,25 +535,11 @@
           <w:rFonts w:ascii="Times New Roman" w:hAnsi="Times New Roman" w:cs="Times New Roman"/>
         </w:rPr>
       </w:pPr>
-    </w:p>
-    <w:p>
-      <w:pPr>
-        <w:spacing w:line="276" w:lineRule="auto"/>
-        <w:rPr>
-          <w:rFonts w:ascii="Times New Roman" w:hAnsi="Times New Roman" w:cs="Times New Roman"/>
-        </w:rPr>
-      </w:pPr>
-      <w:r>
-        <w:rPr>
-          <w:rFonts w:ascii="Times New Roman" w:hAnsi="Times New Roman" w:cs="Times New Roman"/>
-        </w:rPr>
-        <w:t>Pursuant to this statute, I am requesting a copy of my lease to be delivered within 5 days of this request</w:t>
-      </w:r>
-      <w:r>
-        <w:rPr>
-          <w:rFonts w:ascii="Times New Roman" w:hAnsi="Times New Roman" w:cs="Times New Roman"/>
-        </w:rPr>
-        <w:t>.</w:t>
+      <w:r>
+        <w:rPr>
+          <w:rFonts w:ascii="Times New Roman" w:hAnsi="Times New Roman" w:cs="Times New Roman"/>
+        </w:rPr>
+        <w:t>{% endif %}</w:t>
       </w:r>
     </w:p>
     <w:p>

</xml_diff>